<commit_message>
tim kiem sach theo ten
</commit_message>
<xml_diff>
--- a/anhminhchung/Hinhanh.docx
+++ b/anhminhchung/Hinhanh.docx
@@ -3,7 +3,6 @@
 <w:document xmlns:wpc="http://schemas.microsoft.com/office/word/2010/wordprocessingCanvas" xmlns:mc="http://schemas.openxmlformats.org/markup-compatibility/2006" xmlns:o="urn:schemas-microsoft-com:office:office" xmlns:r="http://schemas.openxmlformats.org/officeDocument/2006/relationships" xmlns:m="http://schemas.openxmlformats.org/officeDocument/2006/math" xmlns:v="urn:schemas-microsoft-com:vml" xmlns:wp14="http://schemas.microsoft.com/office/word/2010/wordprocessingDrawing" xmlns:wp="http://schemas.openxmlformats.org/drawingml/2006/wordprocessingDrawing" xmlns:w10="urn:schemas-microsoft-com:office:word" xmlns:w="http://schemas.openxmlformats.org/wordprocessingml/2006/main" xmlns:w14="http://schemas.microsoft.com/office/word/2010/wordml" xmlns:w15="http://schemas.microsoft.com/office/word/2012/wordml" xmlns:wpg="http://schemas.microsoft.com/office/word/2010/wordprocessingGroup" xmlns:wpi="http://schemas.microsoft.com/office/word/2010/wordprocessingInk" xmlns:wne="http://schemas.microsoft.com/office/word/2006/wordml" xmlns:wps="http://schemas.microsoft.com/office/word/2010/wordprocessingShape" mc:Ignorable="w14 w15 wp14">
   <w:body>
     <w:p>
-      <w:bookmarkStart w:id="0" w:name="_GoBack"/>
       <w:r>
         <w:rPr>
           <w:noProof/>
@@ -44,6 +43,177 @@
           </wp:inline>
         </w:drawing>
       </w:r>
+    </w:p>
+    <w:p>
+      <w:r>
+        <w:rPr>
+          <w:noProof/>
+        </w:rPr>
+        <w:drawing>
+          <wp:inline distT="0" distB="0" distL="0" distR="0" wp14:anchorId="3FA15C90" wp14:editId="625C2E76">
+            <wp:extent cx="5943600" cy="3341370"/>
+            <wp:effectExtent l="0" t="0" r="0" b="0"/>
+            <wp:docPr id="2" name="Picture 2"/>
+            <wp:cNvGraphicFramePr>
+              <a:graphicFrameLocks xmlns:a="http://schemas.openxmlformats.org/drawingml/2006/main" noChangeAspect="1"/>
+            </wp:cNvGraphicFramePr>
+            <a:graphic xmlns:a="http://schemas.openxmlformats.org/drawingml/2006/main">
+              <a:graphicData uri="http://schemas.openxmlformats.org/drawingml/2006/picture">
+                <pic:pic xmlns:pic="http://schemas.openxmlformats.org/drawingml/2006/picture">
+                  <pic:nvPicPr>
+                    <pic:cNvPr id="1" name=""/>
+                    <pic:cNvPicPr/>
+                  </pic:nvPicPr>
+                  <pic:blipFill>
+                    <a:blip r:embed="rId5"/>
+                    <a:stretch>
+                      <a:fillRect/>
+                    </a:stretch>
+                  </pic:blipFill>
+                  <pic:spPr>
+                    <a:xfrm>
+                      <a:off x="0" y="0"/>
+                      <a:ext cx="5943600" cy="3341370"/>
+                    </a:xfrm>
+                    <a:prstGeom prst="rect">
+                      <a:avLst/>
+                    </a:prstGeom>
+                  </pic:spPr>
+                </pic:pic>
+              </a:graphicData>
+            </a:graphic>
+          </wp:inline>
+        </w:drawing>
+      </w:r>
+    </w:p>
+    <w:p>
+      <w:r>
+        <w:rPr>
+          <w:noProof/>
+        </w:rPr>
+        <w:lastRenderedPageBreak/>
+        <w:drawing>
+          <wp:inline distT="0" distB="0" distL="0" distR="0" wp14:anchorId="761D8345" wp14:editId="455660E7">
+            <wp:extent cx="5943600" cy="3341370"/>
+            <wp:effectExtent l="0" t="0" r="0" b="0"/>
+            <wp:docPr id="3" name="Picture 3"/>
+            <wp:cNvGraphicFramePr>
+              <a:graphicFrameLocks xmlns:a="http://schemas.openxmlformats.org/drawingml/2006/main" noChangeAspect="1"/>
+            </wp:cNvGraphicFramePr>
+            <a:graphic xmlns:a="http://schemas.openxmlformats.org/drawingml/2006/main">
+              <a:graphicData uri="http://schemas.openxmlformats.org/drawingml/2006/picture">
+                <pic:pic xmlns:pic="http://schemas.openxmlformats.org/drawingml/2006/picture">
+                  <pic:nvPicPr>
+                    <pic:cNvPr id="1" name=""/>
+                    <pic:cNvPicPr/>
+                  </pic:nvPicPr>
+                  <pic:blipFill>
+                    <a:blip r:embed="rId6"/>
+                    <a:stretch>
+                      <a:fillRect/>
+                    </a:stretch>
+                  </pic:blipFill>
+                  <pic:spPr>
+                    <a:xfrm>
+                      <a:off x="0" y="0"/>
+                      <a:ext cx="5943600" cy="3341370"/>
+                    </a:xfrm>
+                    <a:prstGeom prst="rect">
+                      <a:avLst/>
+                    </a:prstGeom>
+                  </pic:spPr>
+                </pic:pic>
+              </a:graphicData>
+            </a:graphic>
+          </wp:inline>
+        </w:drawing>
+      </w:r>
+    </w:p>
+    <w:p>
+      <w:r>
+        <w:rPr>
+          <w:noProof/>
+        </w:rPr>
+        <w:drawing>
+          <wp:inline distT="0" distB="0" distL="0" distR="0" wp14:anchorId="4B9BD1B7" wp14:editId="4E97557C">
+            <wp:extent cx="5943600" cy="3341370"/>
+            <wp:effectExtent l="0" t="0" r="0" b="0"/>
+            <wp:docPr id="4" name="Picture 4"/>
+            <wp:cNvGraphicFramePr>
+              <a:graphicFrameLocks xmlns:a="http://schemas.openxmlformats.org/drawingml/2006/main" noChangeAspect="1"/>
+            </wp:cNvGraphicFramePr>
+            <a:graphic xmlns:a="http://schemas.openxmlformats.org/drawingml/2006/main">
+              <a:graphicData uri="http://schemas.openxmlformats.org/drawingml/2006/picture">
+                <pic:pic xmlns:pic="http://schemas.openxmlformats.org/drawingml/2006/picture">
+                  <pic:nvPicPr>
+                    <pic:cNvPr id="1" name=""/>
+                    <pic:cNvPicPr/>
+                  </pic:nvPicPr>
+                  <pic:blipFill>
+                    <a:blip r:embed="rId7"/>
+                    <a:stretch>
+                      <a:fillRect/>
+                    </a:stretch>
+                  </pic:blipFill>
+                  <pic:spPr>
+                    <a:xfrm>
+                      <a:off x="0" y="0"/>
+                      <a:ext cx="5943600" cy="3341370"/>
+                    </a:xfrm>
+                    <a:prstGeom prst="rect">
+                      <a:avLst/>
+                    </a:prstGeom>
+                  </pic:spPr>
+                </pic:pic>
+              </a:graphicData>
+            </a:graphic>
+          </wp:inline>
+        </w:drawing>
+      </w:r>
+    </w:p>
+    <w:p>
+      <w:r>
+        <w:rPr>
+          <w:noProof/>
+        </w:rPr>
+        <w:lastRenderedPageBreak/>
+        <w:drawing>
+          <wp:inline distT="0" distB="0" distL="0" distR="0" wp14:anchorId="08F6D8A5" wp14:editId="7243BE64">
+            <wp:extent cx="5943600" cy="3341370"/>
+            <wp:effectExtent l="0" t="0" r="0" b="0"/>
+            <wp:docPr id="5" name="Picture 5"/>
+            <wp:cNvGraphicFramePr>
+              <a:graphicFrameLocks xmlns:a="http://schemas.openxmlformats.org/drawingml/2006/main" noChangeAspect="1"/>
+            </wp:cNvGraphicFramePr>
+            <a:graphic xmlns:a="http://schemas.openxmlformats.org/drawingml/2006/main">
+              <a:graphicData uri="http://schemas.openxmlformats.org/drawingml/2006/picture">
+                <pic:pic xmlns:pic="http://schemas.openxmlformats.org/drawingml/2006/picture">
+                  <pic:nvPicPr>
+                    <pic:cNvPr id="1" name=""/>
+                    <pic:cNvPicPr/>
+                  </pic:nvPicPr>
+                  <pic:blipFill>
+                    <a:blip r:embed="rId8"/>
+                    <a:stretch>
+                      <a:fillRect/>
+                    </a:stretch>
+                  </pic:blipFill>
+                  <pic:spPr>
+                    <a:xfrm>
+                      <a:off x="0" y="0"/>
+                      <a:ext cx="5943600" cy="3341370"/>
+                    </a:xfrm>
+                    <a:prstGeom prst="rect">
+                      <a:avLst/>
+                    </a:prstGeom>
+                  </pic:spPr>
+                </pic:pic>
+              </a:graphicData>
+            </a:graphic>
+          </wp:inline>
+        </w:drawing>
+      </w:r>
+      <w:bookmarkStart w:id="0" w:name="_GoBack"/>
       <w:bookmarkEnd w:id="0"/>
     </w:p>
     <w:sectPr>

</xml_diff>

<commit_message>
loc sach theo the loai
</commit_message>
<xml_diff>
--- a/anhminhchung/Hinhanh.docx
+++ b/anhminhchung/Hinhanh.docx
@@ -194,6 +194,48 @@
                   </pic:nvPicPr>
                   <pic:blipFill>
                     <a:blip r:embed="rId8"/>
+                    <a:stretch>
+                      <a:fillRect/>
+                    </a:stretch>
+                  </pic:blipFill>
+                  <pic:spPr>
+                    <a:xfrm>
+                      <a:off x="0" y="0"/>
+                      <a:ext cx="5943600" cy="3341370"/>
+                    </a:xfrm>
+                    <a:prstGeom prst="rect">
+                      <a:avLst/>
+                    </a:prstGeom>
+                  </pic:spPr>
+                </pic:pic>
+              </a:graphicData>
+            </a:graphic>
+          </wp:inline>
+        </w:drawing>
+      </w:r>
+    </w:p>
+    <w:p>
+      <w:r>
+        <w:rPr>
+          <w:noProof/>
+        </w:rPr>
+        <w:drawing>
+          <wp:inline distT="0" distB="0" distL="0" distR="0" wp14:anchorId="6B016D25" wp14:editId="4F5D6527">
+            <wp:extent cx="5943600" cy="3341370"/>
+            <wp:effectExtent l="0" t="0" r="0" b="0"/>
+            <wp:docPr id="6" name="Picture 6"/>
+            <wp:cNvGraphicFramePr>
+              <a:graphicFrameLocks xmlns:a="http://schemas.openxmlformats.org/drawingml/2006/main" noChangeAspect="1"/>
+            </wp:cNvGraphicFramePr>
+            <a:graphic xmlns:a="http://schemas.openxmlformats.org/drawingml/2006/main">
+              <a:graphicData uri="http://schemas.openxmlformats.org/drawingml/2006/picture">
+                <pic:pic xmlns:pic="http://schemas.openxmlformats.org/drawingml/2006/picture">
+                  <pic:nvPicPr>
+                    <pic:cNvPr id="1" name=""/>
+                    <pic:cNvPicPr/>
+                  </pic:nvPicPr>
+                  <pic:blipFill>
+                    <a:blip r:embed="rId9"/>
                     <a:stretch>
                       <a:fillRect/>
                     </a:stretch>

</xml_diff>

<commit_message>
hien thi tong so sach
</commit_message>
<xml_diff>
--- a/anhminhchung/Hinhanh.docx
+++ b/anhminhchung/Hinhanh.docx
@@ -236,6 +236,49 @@
                   </pic:nvPicPr>
                   <pic:blipFill>
                     <a:blip r:embed="rId9"/>
+                    <a:stretch>
+                      <a:fillRect/>
+                    </a:stretch>
+                  </pic:blipFill>
+                  <pic:spPr>
+                    <a:xfrm>
+                      <a:off x="0" y="0"/>
+                      <a:ext cx="5943600" cy="3341370"/>
+                    </a:xfrm>
+                    <a:prstGeom prst="rect">
+                      <a:avLst/>
+                    </a:prstGeom>
+                  </pic:spPr>
+                </pic:pic>
+              </a:graphicData>
+            </a:graphic>
+          </wp:inline>
+        </w:drawing>
+      </w:r>
+    </w:p>
+    <w:p>
+      <w:r>
+        <w:rPr>
+          <w:noProof/>
+        </w:rPr>
+        <w:lastRenderedPageBreak/>
+        <w:drawing>
+          <wp:inline distT="0" distB="0" distL="0" distR="0" wp14:anchorId="0EE5614F" wp14:editId="50A98E88">
+            <wp:extent cx="5943600" cy="3341370"/>
+            <wp:effectExtent l="0" t="0" r="0" b="0"/>
+            <wp:docPr id="7" name="Picture 7"/>
+            <wp:cNvGraphicFramePr>
+              <a:graphicFrameLocks xmlns:a="http://schemas.openxmlformats.org/drawingml/2006/main" noChangeAspect="1"/>
+            </wp:cNvGraphicFramePr>
+            <a:graphic xmlns:a="http://schemas.openxmlformats.org/drawingml/2006/main">
+              <a:graphicData uri="http://schemas.openxmlformats.org/drawingml/2006/picture">
+                <pic:pic xmlns:pic="http://schemas.openxmlformats.org/drawingml/2006/picture">
+                  <pic:nvPicPr>
+                    <pic:cNvPr id="1" name=""/>
+                    <pic:cNvPicPr/>
+                  </pic:nvPicPr>
+                  <pic:blipFill>
+                    <a:blip r:embed="rId10"/>
                     <a:stretch>
                       <a:fillRect/>
                     </a:stretch>

</xml_diff>

<commit_message>
luu va tai du lieu tu localStorage
</commit_message>
<xml_diff>
--- a/anhminhchung/Hinhanh.docx
+++ b/anhminhchung/Hinhanh.docx
@@ -279,6 +279,48 @@
                   </pic:nvPicPr>
                   <pic:blipFill>
                     <a:blip r:embed="rId10"/>
+                    <a:stretch>
+                      <a:fillRect/>
+                    </a:stretch>
+                  </pic:blipFill>
+                  <pic:spPr>
+                    <a:xfrm>
+                      <a:off x="0" y="0"/>
+                      <a:ext cx="5943600" cy="3341370"/>
+                    </a:xfrm>
+                    <a:prstGeom prst="rect">
+                      <a:avLst/>
+                    </a:prstGeom>
+                  </pic:spPr>
+                </pic:pic>
+              </a:graphicData>
+            </a:graphic>
+          </wp:inline>
+        </w:drawing>
+      </w:r>
+    </w:p>
+    <w:p>
+      <w:r>
+        <w:rPr>
+          <w:noProof/>
+        </w:rPr>
+        <w:drawing>
+          <wp:inline distT="0" distB="0" distL="0" distR="0" wp14:anchorId="6DA5C92F" wp14:editId="00CB6AC1">
+            <wp:extent cx="5943600" cy="3341370"/>
+            <wp:effectExtent l="0" t="0" r="0" b="0"/>
+            <wp:docPr id="8" name="Picture 8"/>
+            <wp:cNvGraphicFramePr>
+              <a:graphicFrameLocks xmlns:a="http://schemas.openxmlformats.org/drawingml/2006/main" noChangeAspect="1"/>
+            </wp:cNvGraphicFramePr>
+            <a:graphic xmlns:a="http://schemas.openxmlformats.org/drawingml/2006/main">
+              <a:graphicData uri="http://schemas.openxmlformats.org/drawingml/2006/picture">
+                <pic:pic xmlns:pic="http://schemas.openxmlformats.org/drawingml/2006/picture">
+                  <pic:nvPicPr>
+                    <pic:cNvPr id="1" name=""/>
+                    <pic:cNvPicPr/>
+                  </pic:nvPicPr>
+                  <pic:blipFill>
+                    <a:blip r:embed="rId11"/>
                     <a:stretch>
                       <a:fillRect/>
                     </a:stretch>

</xml_diff>

<commit_message>
cai thien giao dien
</commit_message>
<xml_diff>
--- a/anhminhchung/Hinhanh.docx
+++ b/anhminhchung/Hinhanh.docx
@@ -385,7 +385,6 @@
       </w:r>
     </w:p>
     <w:p>
-      <w:bookmarkStart w:id="0" w:name="_GoBack"/>
       <w:r>
         <w:rPr>
           <w:noProof/>
@@ -426,6 +425,50 @@
           </wp:inline>
         </w:drawing>
       </w:r>
+    </w:p>
+    <w:p>
+      <w:r>
+        <w:rPr>
+          <w:noProof/>
+        </w:rPr>
+        <w:lastRenderedPageBreak/>
+        <w:drawing>
+          <wp:inline distT="0" distB="0" distL="0" distR="0" wp14:anchorId="798C3C12" wp14:editId="32B92055">
+            <wp:extent cx="5943600" cy="3341370"/>
+            <wp:effectExtent l="0" t="0" r="0" b="0"/>
+            <wp:docPr id="11" name="Picture 11"/>
+            <wp:cNvGraphicFramePr>
+              <a:graphicFrameLocks xmlns:a="http://schemas.openxmlformats.org/drawingml/2006/main" noChangeAspect="1"/>
+            </wp:cNvGraphicFramePr>
+            <a:graphic xmlns:a="http://schemas.openxmlformats.org/drawingml/2006/main">
+              <a:graphicData uri="http://schemas.openxmlformats.org/drawingml/2006/picture">
+                <pic:pic xmlns:pic="http://schemas.openxmlformats.org/drawingml/2006/picture">
+                  <pic:nvPicPr>
+                    <pic:cNvPr id="1" name=""/>
+                    <pic:cNvPicPr/>
+                  </pic:nvPicPr>
+                  <pic:blipFill>
+                    <a:blip r:embed="rId14"/>
+                    <a:stretch>
+                      <a:fillRect/>
+                    </a:stretch>
+                  </pic:blipFill>
+                  <pic:spPr>
+                    <a:xfrm>
+                      <a:off x="0" y="0"/>
+                      <a:ext cx="5943600" cy="3341370"/>
+                    </a:xfrm>
+                    <a:prstGeom prst="rect">
+                      <a:avLst/>
+                    </a:prstGeom>
+                  </pic:spPr>
+                </pic:pic>
+              </a:graphicData>
+            </a:graphic>
+          </wp:inline>
+        </w:drawing>
+      </w:r>
+      <w:bookmarkStart w:id="0" w:name="_GoBack"/>
       <w:bookmarkEnd w:id="0"/>
     </w:p>
     <w:sectPr>

</xml_diff>